<commit_message>
Correção de arquivos solicitadas pelo takai.
Correção da declaração do problema, fronteira da solução, diagrama espinha de peixe e stakeholders.
</commit_message>
<xml_diff>
--- a/AnaliseDoProblema/Declaração do problema.docx
+++ b/AnaliseDoProblema/Declaração do problema.docx
@@ -1,6 +1,6 @@
 
 <file path=word/document.xml><?xml version="1.0" encoding="utf-8"?>
-<w:document xmlns:wpc="http://schemas.microsoft.com/office/word/2010/wordprocessingCanvas" xmlns:cx="http://schemas.microsoft.com/office/drawing/2014/chartex" xmlns:cx1="http://schemas.microsoft.com/office/drawing/2015/9/8/chartex" xmlns:cx2="http://schemas.microsoft.com/office/drawing/2015/10/21/chartex" xmlns:mc="http://schemas.openxmlformats.org/markup-compatibility/2006" xmlns:o="urn:schemas-microsoft-com:office:office" xmlns:r="http://schemas.openxmlformats.org/officeDocument/2006/relationships" xmlns:m="http://schemas.openxmlformats.org/officeDocument/2006/math" xmlns:v="urn:schemas-microsoft-com:vml" xmlns:wp14="http://schemas.microsoft.com/office/word/2010/wordprocessingDrawing" xmlns:wp="http://schemas.openxmlformats.org/drawingml/2006/wordprocessingDrawing" xmlns:w10="urn:schemas-microsoft-com:office:word" xmlns:w="http://schemas.openxmlformats.org/wordprocessingml/2006/main" xmlns:w14="http://schemas.microsoft.com/office/word/2010/wordml" xmlns:w15="http://schemas.microsoft.com/office/word/2012/wordml" xmlns:w16se="http://schemas.microsoft.com/office/word/2015/wordml/symex" xmlns:wpg="http://schemas.microsoft.com/office/word/2010/wordprocessingGroup" xmlns:wpi="http://schemas.microsoft.com/office/word/2010/wordprocessingInk" xmlns:wne="http://schemas.microsoft.com/office/word/2006/wordml" xmlns:wps="http://schemas.microsoft.com/office/word/2010/wordprocessingShape" mc:Ignorable="w14 w15 w16se wp14">
+<w:document xmlns:wpc="http://schemas.microsoft.com/office/word/2010/wordprocessingCanvas" xmlns:mc="http://schemas.openxmlformats.org/markup-compatibility/2006" xmlns:o="urn:schemas-microsoft-com:office:office" xmlns:r="http://schemas.openxmlformats.org/officeDocument/2006/relationships" xmlns:m="http://schemas.openxmlformats.org/officeDocument/2006/math" xmlns:v="urn:schemas-microsoft-com:vml" xmlns:wp14="http://schemas.microsoft.com/office/word/2010/wordprocessingDrawing" xmlns:wp="http://schemas.openxmlformats.org/drawingml/2006/wordprocessingDrawing" xmlns:w10="urn:schemas-microsoft-com:office:word" xmlns:w="http://schemas.openxmlformats.org/wordprocessingml/2006/main" xmlns:w14="http://schemas.microsoft.com/office/word/2010/wordml" xmlns:w15="http://schemas.microsoft.com/office/word/2012/wordml" xmlns:wpg="http://schemas.microsoft.com/office/word/2010/wordprocessingGroup" xmlns:wpi="http://schemas.microsoft.com/office/word/2010/wordprocessingInk" xmlns:wne="http://schemas.microsoft.com/office/word/2006/wordml" xmlns:wps="http://schemas.microsoft.com/office/word/2010/wordprocessingShape" mc:Ignorable="w14 w15 wp14">
   <w:body>
     <w:tbl>
       <w:tblPr>
@@ -472,16 +472,7 @@
                 <w:rFonts w:ascii="Arial" w:hAnsi="Arial"/>
                 <w:color w:val="000000"/>
               </w:rPr>
-              <w:t xml:space="preserve"> alto esforço para o controle das infor</w:t>
-            </w:r>
-            <w:bookmarkStart w:id="0" w:name="_GoBack"/>
-            <w:bookmarkEnd w:id="0"/>
-            <w:r>
-              <w:rPr>
-                <w:rFonts w:ascii="Arial" w:hAnsi="Arial"/>
-                <w:color w:val="000000"/>
-              </w:rPr>
-              <w:t>mações da empresa</w:t>
+              <w:t xml:space="preserve"> alto esforço para o controle das informações da empresa</w:t>
             </w:r>
           </w:p>
         </w:tc>
@@ -636,21 +627,49 @@
                 <w:rFonts w:ascii="Arial" w:hAnsi="Arial"/>
                 <w:color w:val="000000"/>
               </w:rPr>
-              <w:t xml:space="preserve"> </w:t>
+              <w:t xml:space="preserve"> dificuldade no agendamento</w:t>
             </w:r>
             <w:r>
               <w:rPr>
                 <w:rFonts w:ascii="Arial" w:hAnsi="Arial"/>
                 <w:color w:val="000000"/>
               </w:rPr>
-              <w:t>f</w:t>
+              <w:t>, r</w:t>
             </w:r>
             <w:r>
               <w:rPr>
                 <w:rFonts w:ascii="Arial" w:hAnsi="Arial"/>
                 <w:color w:val="000000"/>
               </w:rPr>
-              <w:t>alta de treinamento das ferramentas disponíveis e ausência de processo.</w:t>
+              <w:t>edução de faturamento</w:t>
+            </w:r>
+            <w:r>
+              <w:rPr>
+                <w:rFonts w:ascii="Arial" w:hAnsi="Arial"/>
+                <w:color w:val="000000"/>
+              </w:rPr>
+              <w:t xml:space="preserve"> e</w:t>
+            </w:r>
+            <w:r>
+              <w:rPr>
+                <w:rFonts w:ascii="Arial" w:hAnsi="Arial"/>
+                <w:color w:val="000000"/>
+              </w:rPr>
+              <w:t xml:space="preserve"> negó</w:t>
+            </w:r>
+            <w:r>
+              <w:rPr>
+                <w:rFonts w:ascii="Arial" w:hAnsi="Arial"/>
+                <w:color w:val="000000"/>
+              </w:rPr>
+              <w:t>cio.</w:t>
+            </w:r>
+            <w:r>
+              <w:rPr>
+                <w:rFonts w:ascii="Arial" w:hAnsi="Arial"/>
+                <w:color w:val="000000"/>
+              </w:rPr>
+              <w:t xml:space="preserve"> </w:t>
             </w:r>
           </w:p>
         </w:tc>
@@ -711,6 +730,8 @@
                 <w:color w:val="000000"/>
               </w:rPr>
             </w:pPr>
+            <w:bookmarkStart w:id="0" w:name="_GoBack"/>
+            <w:bookmarkEnd w:id="0"/>
             <w:proofErr w:type="gramStart"/>
             <w:r>
               <w:rPr>
@@ -1151,7 +1172,7 @@
 </file>
 
 <file path=word/endnotes.xml><?xml version="1.0" encoding="utf-8"?>
-<w:endnotes xmlns:wpc="http://schemas.microsoft.com/office/word/2010/wordprocessingCanvas" xmlns:cx="http://schemas.microsoft.com/office/drawing/2014/chartex" xmlns:cx1="http://schemas.microsoft.com/office/drawing/2015/9/8/chartex" xmlns:cx2="http://schemas.microsoft.com/office/drawing/2015/10/21/chartex" xmlns:mc="http://schemas.openxmlformats.org/markup-compatibility/2006" xmlns:o="urn:schemas-microsoft-com:office:office" xmlns:r="http://schemas.openxmlformats.org/officeDocument/2006/relationships" xmlns:m="http://schemas.openxmlformats.org/officeDocument/2006/math" xmlns:v="urn:schemas-microsoft-com:vml" xmlns:wp14="http://schemas.microsoft.com/office/word/2010/wordprocessingDrawing" xmlns:wp="http://schemas.openxmlformats.org/drawingml/2006/wordprocessingDrawing" xmlns:w10="urn:schemas-microsoft-com:office:word" xmlns:w="http://schemas.openxmlformats.org/wordprocessingml/2006/main" xmlns:w14="http://schemas.microsoft.com/office/word/2010/wordml" xmlns:w15="http://schemas.microsoft.com/office/word/2012/wordml" xmlns:w16se="http://schemas.microsoft.com/office/word/2015/wordml/symex" xmlns:wpg="http://schemas.microsoft.com/office/word/2010/wordprocessingGroup" xmlns:wpi="http://schemas.microsoft.com/office/word/2010/wordprocessingInk" xmlns:wne="http://schemas.microsoft.com/office/word/2006/wordml" xmlns:wps="http://schemas.microsoft.com/office/word/2010/wordprocessingShape" mc:Ignorable="w14 w15 w16se wp14">
+<w:endnotes xmlns:wpc="http://schemas.microsoft.com/office/word/2010/wordprocessingCanvas" xmlns:mc="http://schemas.openxmlformats.org/markup-compatibility/2006" xmlns:o="urn:schemas-microsoft-com:office:office" xmlns:r="http://schemas.openxmlformats.org/officeDocument/2006/relationships" xmlns:m="http://schemas.openxmlformats.org/officeDocument/2006/math" xmlns:v="urn:schemas-microsoft-com:vml" xmlns:wp14="http://schemas.microsoft.com/office/word/2010/wordprocessingDrawing" xmlns:wp="http://schemas.openxmlformats.org/drawingml/2006/wordprocessingDrawing" xmlns:w10="urn:schemas-microsoft-com:office:word" xmlns:w="http://schemas.openxmlformats.org/wordprocessingml/2006/main" xmlns:w14="http://schemas.microsoft.com/office/word/2010/wordml" xmlns:w15="http://schemas.microsoft.com/office/word/2012/wordml" xmlns:wpg="http://schemas.microsoft.com/office/word/2010/wordprocessingGroup" xmlns:wpi="http://schemas.microsoft.com/office/word/2010/wordprocessingInk" xmlns:wne="http://schemas.microsoft.com/office/word/2006/wordml" xmlns:wps="http://schemas.microsoft.com/office/word/2010/wordprocessingShape" mc:Ignorable="w14 w15 wp14">
   <w:endnote w:type="separator" w:id="-1">
     <w:p>
       <w:r>
@@ -1174,7 +1195,7 @@
 </file>
 
 <file path=word/footer1.xml><?xml version="1.0" encoding="utf-8"?>
-<w:ftr xmlns:wpc="http://schemas.microsoft.com/office/word/2010/wordprocessingCanvas" xmlns:cx="http://schemas.microsoft.com/office/drawing/2014/chartex" xmlns:cx1="http://schemas.microsoft.com/office/drawing/2015/9/8/chartex" xmlns:cx2="http://schemas.microsoft.com/office/drawing/2015/10/21/chartex" xmlns:mc="http://schemas.openxmlformats.org/markup-compatibility/2006" xmlns:o="urn:schemas-microsoft-com:office:office" xmlns:r="http://schemas.openxmlformats.org/officeDocument/2006/relationships" xmlns:m="http://schemas.openxmlformats.org/officeDocument/2006/math" xmlns:v="urn:schemas-microsoft-com:vml" xmlns:wp14="http://schemas.microsoft.com/office/word/2010/wordprocessingDrawing" xmlns:wp="http://schemas.openxmlformats.org/drawingml/2006/wordprocessingDrawing" xmlns:w10="urn:schemas-microsoft-com:office:word" xmlns:w="http://schemas.openxmlformats.org/wordprocessingml/2006/main" xmlns:w14="http://schemas.microsoft.com/office/word/2010/wordml" xmlns:w15="http://schemas.microsoft.com/office/word/2012/wordml" xmlns:w16se="http://schemas.microsoft.com/office/word/2015/wordml/symex" xmlns:wpg="http://schemas.microsoft.com/office/word/2010/wordprocessingGroup" xmlns:wpi="http://schemas.microsoft.com/office/word/2010/wordprocessingInk" xmlns:wne="http://schemas.microsoft.com/office/word/2006/wordml" xmlns:wps="http://schemas.microsoft.com/office/word/2010/wordprocessingShape" mc:Ignorable="w14 w15 w16se wp14">
+<w:ftr xmlns:wpc="http://schemas.microsoft.com/office/word/2010/wordprocessingCanvas" xmlns:mc="http://schemas.openxmlformats.org/markup-compatibility/2006" xmlns:o="urn:schemas-microsoft-com:office:office" xmlns:r="http://schemas.openxmlformats.org/officeDocument/2006/relationships" xmlns:m="http://schemas.openxmlformats.org/officeDocument/2006/math" xmlns:v="urn:schemas-microsoft-com:vml" xmlns:wp14="http://schemas.microsoft.com/office/word/2010/wordprocessingDrawing" xmlns:wp="http://schemas.openxmlformats.org/drawingml/2006/wordprocessingDrawing" xmlns:w10="urn:schemas-microsoft-com:office:word" xmlns:w="http://schemas.openxmlformats.org/wordprocessingml/2006/main" xmlns:w14="http://schemas.microsoft.com/office/word/2010/wordml" xmlns:w15="http://schemas.microsoft.com/office/word/2012/wordml" xmlns:wpg="http://schemas.microsoft.com/office/word/2010/wordprocessingGroup" xmlns:wpi="http://schemas.microsoft.com/office/word/2010/wordprocessingInk" xmlns:wne="http://schemas.microsoft.com/office/word/2006/wordml" xmlns:wps="http://schemas.microsoft.com/office/word/2010/wordprocessingShape" mc:Ignorable="w14 w15 wp14">
   <w:tbl>
     <w:tblPr>
       <w:tblW w:w="5000" w:type="pct"/>
@@ -1301,7 +1322,7 @@
 </file>
 
 <file path=word/footer2.xml><?xml version="1.0" encoding="utf-8"?>
-<w:ftr xmlns:wpc="http://schemas.microsoft.com/office/word/2010/wordprocessingCanvas" xmlns:cx="http://schemas.microsoft.com/office/drawing/2014/chartex" xmlns:cx1="http://schemas.microsoft.com/office/drawing/2015/9/8/chartex" xmlns:cx2="http://schemas.microsoft.com/office/drawing/2015/10/21/chartex" xmlns:mc="http://schemas.openxmlformats.org/markup-compatibility/2006" xmlns:o="urn:schemas-microsoft-com:office:office" xmlns:r="http://schemas.openxmlformats.org/officeDocument/2006/relationships" xmlns:m="http://schemas.openxmlformats.org/officeDocument/2006/math" xmlns:v="urn:schemas-microsoft-com:vml" xmlns:wp14="http://schemas.microsoft.com/office/word/2010/wordprocessingDrawing" xmlns:wp="http://schemas.openxmlformats.org/drawingml/2006/wordprocessingDrawing" xmlns:w10="urn:schemas-microsoft-com:office:word" xmlns:w="http://schemas.openxmlformats.org/wordprocessingml/2006/main" xmlns:w14="http://schemas.microsoft.com/office/word/2010/wordml" xmlns:w15="http://schemas.microsoft.com/office/word/2012/wordml" xmlns:w16se="http://schemas.microsoft.com/office/word/2015/wordml/symex" xmlns:wpg="http://schemas.microsoft.com/office/word/2010/wordprocessingGroup" xmlns:wpi="http://schemas.microsoft.com/office/word/2010/wordprocessingInk" xmlns:wne="http://schemas.microsoft.com/office/word/2006/wordml" xmlns:wps="http://schemas.microsoft.com/office/word/2010/wordprocessingShape" mc:Ignorable="w14 w15 w16se wp14">
+<w:ftr xmlns:wpc="http://schemas.microsoft.com/office/word/2010/wordprocessingCanvas" xmlns:mc="http://schemas.openxmlformats.org/markup-compatibility/2006" xmlns:o="urn:schemas-microsoft-com:office:office" xmlns:r="http://schemas.openxmlformats.org/officeDocument/2006/relationships" xmlns:m="http://schemas.openxmlformats.org/officeDocument/2006/math" xmlns:v="urn:schemas-microsoft-com:vml" xmlns:wp14="http://schemas.microsoft.com/office/word/2010/wordprocessingDrawing" xmlns:wp="http://schemas.openxmlformats.org/drawingml/2006/wordprocessingDrawing" xmlns:w10="urn:schemas-microsoft-com:office:word" xmlns:w="http://schemas.openxmlformats.org/wordprocessingml/2006/main" xmlns:w14="http://schemas.microsoft.com/office/word/2010/wordml" xmlns:w15="http://schemas.microsoft.com/office/word/2012/wordml" xmlns:wpg="http://schemas.microsoft.com/office/word/2010/wordprocessingGroup" xmlns:wpi="http://schemas.microsoft.com/office/word/2010/wordprocessingInk" xmlns:wne="http://schemas.microsoft.com/office/word/2006/wordml" xmlns:wps="http://schemas.microsoft.com/office/word/2010/wordprocessingShape" mc:Ignorable="w14 w15 wp14">
   <w:tbl>
     <w:tblPr>
       <w:tblW w:w="5000" w:type="pct"/>
@@ -1476,7 +1497,7 @@
 </file>
 
 <file path=word/footnotes.xml><?xml version="1.0" encoding="utf-8"?>
-<w:footnotes xmlns:wpc="http://schemas.microsoft.com/office/word/2010/wordprocessingCanvas" xmlns:cx="http://schemas.microsoft.com/office/drawing/2014/chartex" xmlns:cx1="http://schemas.microsoft.com/office/drawing/2015/9/8/chartex" xmlns:cx2="http://schemas.microsoft.com/office/drawing/2015/10/21/chartex" xmlns:mc="http://schemas.openxmlformats.org/markup-compatibility/2006" xmlns:o="urn:schemas-microsoft-com:office:office" xmlns:r="http://schemas.openxmlformats.org/officeDocument/2006/relationships" xmlns:m="http://schemas.openxmlformats.org/officeDocument/2006/math" xmlns:v="urn:schemas-microsoft-com:vml" xmlns:wp14="http://schemas.microsoft.com/office/word/2010/wordprocessingDrawing" xmlns:wp="http://schemas.openxmlformats.org/drawingml/2006/wordprocessingDrawing" xmlns:w10="urn:schemas-microsoft-com:office:word" xmlns:w="http://schemas.openxmlformats.org/wordprocessingml/2006/main" xmlns:w14="http://schemas.microsoft.com/office/word/2010/wordml" xmlns:w15="http://schemas.microsoft.com/office/word/2012/wordml" xmlns:w16se="http://schemas.microsoft.com/office/word/2015/wordml/symex" xmlns:wpg="http://schemas.microsoft.com/office/word/2010/wordprocessingGroup" xmlns:wpi="http://schemas.microsoft.com/office/word/2010/wordprocessingInk" xmlns:wne="http://schemas.microsoft.com/office/word/2006/wordml" xmlns:wps="http://schemas.microsoft.com/office/word/2010/wordprocessingShape" mc:Ignorable="w14 w15 w16se wp14">
+<w:footnotes xmlns:wpc="http://schemas.microsoft.com/office/word/2010/wordprocessingCanvas" xmlns:mc="http://schemas.openxmlformats.org/markup-compatibility/2006" xmlns:o="urn:schemas-microsoft-com:office:office" xmlns:r="http://schemas.openxmlformats.org/officeDocument/2006/relationships" xmlns:m="http://schemas.openxmlformats.org/officeDocument/2006/math" xmlns:v="urn:schemas-microsoft-com:vml" xmlns:wp14="http://schemas.microsoft.com/office/word/2010/wordprocessingDrawing" xmlns:wp="http://schemas.openxmlformats.org/drawingml/2006/wordprocessingDrawing" xmlns:w10="urn:schemas-microsoft-com:office:word" xmlns:w="http://schemas.openxmlformats.org/wordprocessingml/2006/main" xmlns:w14="http://schemas.microsoft.com/office/word/2010/wordml" xmlns:w15="http://schemas.microsoft.com/office/word/2012/wordml" xmlns:wpg="http://schemas.microsoft.com/office/word/2010/wordprocessingGroup" xmlns:wpi="http://schemas.microsoft.com/office/word/2010/wordprocessingInk" xmlns:wne="http://schemas.microsoft.com/office/word/2006/wordml" xmlns:wps="http://schemas.microsoft.com/office/word/2010/wordprocessingShape" mc:Ignorable="w14 w15 wp14">
   <w:footnote w:type="separator" w:id="-1">
     <w:p>
       <w:r>
@@ -1499,7 +1520,7 @@
 </file>
 
 <file path=word/header1.xml><?xml version="1.0" encoding="utf-8"?>
-<w:hdr xmlns:wpc="http://schemas.microsoft.com/office/word/2010/wordprocessingCanvas" xmlns:cx="http://schemas.microsoft.com/office/drawing/2014/chartex" xmlns:cx1="http://schemas.microsoft.com/office/drawing/2015/9/8/chartex" xmlns:cx2="http://schemas.microsoft.com/office/drawing/2015/10/21/chartex" xmlns:mc="http://schemas.openxmlformats.org/markup-compatibility/2006" xmlns:o="urn:schemas-microsoft-com:office:office" xmlns:r="http://schemas.openxmlformats.org/officeDocument/2006/relationships" xmlns:m="http://schemas.openxmlformats.org/officeDocument/2006/math" xmlns:v="urn:schemas-microsoft-com:vml" xmlns:wp14="http://schemas.microsoft.com/office/word/2010/wordprocessingDrawing" xmlns:wp="http://schemas.openxmlformats.org/drawingml/2006/wordprocessingDrawing" xmlns:w10="urn:schemas-microsoft-com:office:word" xmlns:w="http://schemas.openxmlformats.org/wordprocessingml/2006/main" xmlns:w14="http://schemas.microsoft.com/office/word/2010/wordml" xmlns:w15="http://schemas.microsoft.com/office/word/2012/wordml" xmlns:w16se="http://schemas.microsoft.com/office/word/2015/wordml/symex" xmlns:wpg="http://schemas.microsoft.com/office/word/2010/wordprocessingGroup" xmlns:wpi="http://schemas.microsoft.com/office/word/2010/wordprocessingInk" xmlns:wne="http://schemas.microsoft.com/office/word/2006/wordml" xmlns:wps="http://schemas.microsoft.com/office/word/2010/wordprocessingShape" mc:Ignorable="w14 w15 w16se wp14">
+<w:hdr xmlns:wpc="http://schemas.microsoft.com/office/word/2010/wordprocessingCanvas" xmlns:mc="http://schemas.openxmlformats.org/markup-compatibility/2006" xmlns:o="urn:schemas-microsoft-com:office:office" xmlns:r="http://schemas.openxmlformats.org/officeDocument/2006/relationships" xmlns:m="http://schemas.openxmlformats.org/officeDocument/2006/math" xmlns:v="urn:schemas-microsoft-com:vml" xmlns:wp14="http://schemas.microsoft.com/office/word/2010/wordprocessingDrawing" xmlns:wp="http://schemas.openxmlformats.org/drawingml/2006/wordprocessingDrawing" xmlns:w10="urn:schemas-microsoft-com:office:word" xmlns:w="http://schemas.openxmlformats.org/wordprocessingml/2006/main" xmlns:w14="http://schemas.microsoft.com/office/word/2010/wordml" xmlns:w15="http://schemas.microsoft.com/office/word/2012/wordml" xmlns:wpg="http://schemas.microsoft.com/office/word/2010/wordprocessingGroup" xmlns:wpi="http://schemas.microsoft.com/office/word/2010/wordprocessingInk" xmlns:wne="http://schemas.microsoft.com/office/word/2006/wordml" xmlns:wps="http://schemas.microsoft.com/office/word/2010/wordprocessingShape" mc:Ignorable="w14 w15 wp14">
   <w:tbl>
     <w:tblPr>
       <w:tblW w:w="5000" w:type="pct"/>
@@ -1650,7 +1671,7 @@
 </file>
 
 <file path=word/header2.xml><?xml version="1.0" encoding="utf-8"?>
-<w:hdr xmlns:wpc="http://schemas.microsoft.com/office/word/2010/wordprocessingCanvas" xmlns:cx="http://schemas.microsoft.com/office/drawing/2014/chartex" xmlns:cx1="http://schemas.microsoft.com/office/drawing/2015/9/8/chartex" xmlns:cx2="http://schemas.microsoft.com/office/drawing/2015/10/21/chartex" xmlns:mc="http://schemas.openxmlformats.org/markup-compatibility/2006" xmlns:o="urn:schemas-microsoft-com:office:office" xmlns:r="http://schemas.openxmlformats.org/officeDocument/2006/relationships" xmlns:m="http://schemas.openxmlformats.org/officeDocument/2006/math" xmlns:v="urn:schemas-microsoft-com:vml" xmlns:wp14="http://schemas.microsoft.com/office/word/2010/wordprocessingDrawing" xmlns:wp="http://schemas.openxmlformats.org/drawingml/2006/wordprocessingDrawing" xmlns:w10="urn:schemas-microsoft-com:office:word" xmlns:w="http://schemas.openxmlformats.org/wordprocessingml/2006/main" xmlns:w14="http://schemas.microsoft.com/office/word/2010/wordml" xmlns:w15="http://schemas.microsoft.com/office/word/2012/wordml" xmlns:w16se="http://schemas.microsoft.com/office/word/2015/wordml/symex" xmlns:wpg="http://schemas.microsoft.com/office/word/2010/wordprocessingGroup" xmlns:wpi="http://schemas.microsoft.com/office/word/2010/wordprocessingInk" xmlns:wne="http://schemas.microsoft.com/office/word/2006/wordml" xmlns:wps="http://schemas.microsoft.com/office/word/2010/wordprocessingShape" mc:Ignorable="w14 w15 w16se wp14">
+<w:hdr xmlns:wpc="http://schemas.microsoft.com/office/word/2010/wordprocessingCanvas" xmlns:mc="http://schemas.openxmlformats.org/markup-compatibility/2006" xmlns:o="urn:schemas-microsoft-com:office:office" xmlns:r="http://schemas.openxmlformats.org/officeDocument/2006/relationships" xmlns:m="http://schemas.openxmlformats.org/officeDocument/2006/math" xmlns:v="urn:schemas-microsoft-com:vml" xmlns:wp14="http://schemas.microsoft.com/office/word/2010/wordprocessingDrawing" xmlns:wp="http://schemas.openxmlformats.org/drawingml/2006/wordprocessingDrawing" xmlns:w10="urn:schemas-microsoft-com:office:word" xmlns:w="http://schemas.openxmlformats.org/wordprocessingml/2006/main" xmlns:w14="http://schemas.microsoft.com/office/word/2010/wordml" xmlns:w15="http://schemas.microsoft.com/office/word/2012/wordml" xmlns:wpg="http://schemas.microsoft.com/office/word/2010/wordprocessingGroup" xmlns:wpi="http://schemas.microsoft.com/office/word/2010/wordprocessingInk" xmlns:wne="http://schemas.microsoft.com/office/word/2006/wordml" xmlns:wps="http://schemas.microsoft.com/office/word/2010/wordprocessingShape" mc:Ignorable="w14 w15 wp14">
   <w:p>
     <w:pPr>
       <w:pStyle w:val="Cabealho"/>
@@ -1701,7 +1722,7 @@
 </file>
 
 <file path=word/numbering.xml><?xml version="1.0" encoding="utf-8"?>
-<w:numbering xmlns:wpc="http://schemas.microsoft.com/office/word/2010/wordprocessingCanvas" xmlns:cx="http://schemas.microsoft.com/office/drawing/2014/chartex" xmlns:cx1="http://schemas.microsoft.com/office/drawing/2015/9/8/chartex" xmlns:cx2="http://schemas.microsoft.com/office/drawing/2015/10/21/chartex" xmlns:mc="http://schemas.openxmlformats.org/markup-compatibility/2006" xmlns:o="urn:schemas-microsoft-com:office:office" xmlns:r="http://schemas.openxmlformats.org/officeDocument/2006/relationships" xmlns:m="http://schemas.openxmlformats.org/officeDocument/2006/math" xmlns:v="urn:schemas-microsoft-com:vml" xmlns:wp14="http://schemas.microsoft.com/office/word/2010/wordprocessingDrawing" xmlns:wp="http://schemas.openxmlformats.org/drawingml/2006/wordprocessingDrawing" xmlns:w10="urn:schemas-microsoft-com:office:word" xmlns:w="http://schemas.openxmlformats.org/wordprocessingml/2006/main" xmlns:w14="http://schemas.microsoft.com/office/word/2010/wordml" xmlns:w15="http://schemas.microsoft.com/office/word/2012/wordml" xmlns:w16se="http://schemas.microsoft.com/office/word/2015/wordml/symex" xmlns:wpg="http://schemas.microsoft.com/office/word/2010/wordprocessingGroup" xmlns:wpi="http://schemas.microsoft.com/office/word/2010/wordprocessingInk" xmlns:wne="http://schemas.microsoft.com/office/word/2006/wordml" xmlns:wps="http://schemas.microsoft.com/office/word/2010/wordprocessingShape" mc:Ignorable="w14 w15 w16se wp14">
+<w:numbering xmlns:wpc="http://schemas.microsoft.com/office/word/2010/wordprocessingCanvas" xmlns:mc="http://schemas.openxmlformats.org/markup-compatibility/2006" xmlns:o="urn:schemas-microsoft-com:office:office" xmlns:r="http://schemas.openxmlformats.org/officeDocument/2006/relationships" xmlns:m="http://schemas.openxmlformats.org/officeDocument/2006/math" xmlns:v="urn:schemas-microsoft-com:vml" xmlns:wp14="http://schemas.microsoft.com/office/word/2010/wordprocessingDrawing" xmlns:wp="http://schemas.openxmlformats.org/drawingml/2006/wordprocessingDrawing" xmlns:w10="urn:schemas-microsoft-com:office:word" xmlns:w="http://schemas.openxmlformats.org/wordprocessingml/2006/main" xmlns:w14="http://schemas.microsoft.com/office/word/2010/wordml" xmlns:w15="http://schemas.microsoft.com/office/word/2012/wordml" xmlns:wpg="http://schemas.microsoft.com/office/word/2010/wordprocessingGroup" xmlns:wpi="http://schemas.microsoft.com/office/word/2010/wordprocessingInk" xmlns:wne="http://schemas.microsoft.com/office/word/2006/wordml" xmlns:wps="http://schemas.microsoft.com/office/word/2010/wordprocessingShape" mc:Ignorable="w14 w15 wp14">
   <w:abstractNum w:abstractNumId="0" w15:restartNumberingAfterBreak="0">
     <w:nsid w:val="010B3253"/>
     <w:multiLevelType w:val="hybridMultilevel"/>
@@ -3334,7 +3355,7 @@
 </file>
 
 <file path=word/styles.xml><?xml version="1.0" encoding="utf-8"?>
-<w:styles xmlns:mc="http://schemas.openxmlformats.org/markup-compatibility/2006" xmlns:r="http://schemas.openxmlformats.org/officeDocument/2006/relationships" xmlns:w="http://schemas.openxmlformats.org/wordprocessingml/2006/main" xmlns:w14="http://schemas.microsoft.com/office/word/2010/wordml" xmlns:w15="http://schemas.microsoft.com/office/word/2012/wordml" xmlns:w16se="http://schemas.microsoft.com/office/word/2015/wordml/symex" mc:Ignorable="w14 w15 w16se">
+<w:styles xmlns:mc="http://schemas.openxmlformats.org/markup-compatibility/2006" xmlns:r="http://schemas.openxmlformats.org/officeDocument/2006/relationships" xmlns:w="http://schemas.openxmlformats.org/wordprocessingml/2006/main" xmlns:w14="http://schemas.microsoft.com/office/word/2010/wordml" xmlns:w15="http://schemas.microsoft.com/office/word/2012/wordml" mc:Ignorable="w14 w15">
   <w:docDefaults>
     <w:rPrDefault>
       <w:rPr>
@@ -3344,7 +3365,7 @@
     </w:rPrDefault>
     <w:pPrDefault/>
   </w:docDefaults>
-  <w:latentStyles w:defLockedState="0" w:defUIPriority="0" w:defSemiHidden="0" w:defUnhideWhenUsed="0" w:defQFormat="0" w:count="373">
+  <w:latentStyles w:defLockedState="0" w:defUIPriority="0" w:defSemiHidden="0" w:defUnhideWhenUsed="0" w:defQFormat="0" w:count="371">
     <w:lsdException w:name="Normal" w:qFormat="1"/>
     <w:lsdException w:name="heading 1" w:qFormat="1"/>
     <w:lsdException w:name="heading 2" w:qFormat="1"/>
@@ -3438,6 +3459,7 @@
     <w:lsdException w:name="HTML Sample" w:semiHidden="1" w:unhideWhenUsed="1"/>
     <w:lsdException w:name="HTML Typewriter" w:semiHidden="1" w:unhideWhenUsed="1"/>
     <w:lsdException w:name="HTML Variable" w:semiHidden="1" w:unhideWhenUsed="1"/>
+    <w:lsdException w:name="Normal Table" w:semiHidden="1" w:unhideWhenUsed="1"/>
     <w:lsdException w:name="annotation subject" w:semiHidden="1" w:unhideWhenUsed="1"/>
     <w:lsdException w:name="No List" w:semiHidden="1" w:unhideWhenUsed="1"/>
     <w:lsdException w:name="Outline List 1" w:semiHidden="1" w:unhideWhenUsed="1"/>
@@ -3483,8 +3505,10 @@
     <w:lsdException w:name="Table Subtle 1" w:semiHidden="1" w:unhideWhenUsed="1"/>
     <w:lsdException w:name="Table Subtle 2" w:semiHidden="1" w:unhideWhenUsed="1"/>
     <w:lsdException w:name="Table Web 1" w:semiHidden="1" w:unhideWhenUsed="1"/>
+    <w:lsdException w:name="Table Web 2" w:semiHidden="1" w:unhideWhenUsed="1"/>
     <w:lsdException w:name="Table Web 3" w:semiHidden="1" w:unhideWhenUsed="1"/>
     <w:lsdException w:name="Balloon Text" w:semiHidden="1" w:unhideWhenUsed="1"/>
+    <w:lsdException w:name="Table Theme" w:semiHidden="1" w:unhideWhenUsed="1"/>
     <w:lsdException w:name="Placeholder Text" w:semiHidden="1" w:uiPriority="99"/>
     <w:lsdException w:name="No Spacing" w:uiPriority="1" w:qFormat="1"/>
     <w:lsdException w:name="Light Shading" w:uiPriority="60"/>
@@ -3700,8 +3724,6 @@
     <w:lsdException w:name="List Table 5 Dark Accent 6" w:uiPriority="50"/>
     <w:lsdException w:name="List Table 6 Colorful Accent 6" w:uiPriority="51"/>
     <w:lsdException w:name="List Table 7 Colorful Accent 6" w:uiPriority="52"/>
-    <w:lsdException w:name="Mention" w:semiHidden="1" w:uiPriority="99" w:unhideWhenUsed="1"/>
-    <w:lsdException w:name="Smart Hyperlink" w:semiHidden="1" w:uiPriority="99" w:unhideWhenUsed="1"/>
   </w:latentStyles>
   <w:style w:type="paragraph" w:default="1" w:styleId="Normal">
     <w:name w:val="Normal"/>
@@ -4666,7 +4688,7 @@
 </file>
 
 <file path=customXml/itemProps1.xml><?xml version="1.0" encoding="utf-8"?>
-<ds:datastoreItem xmlns:ds="http://schemas.openxmlformats.org/officeDocument/2006/customXml" ds:itemID="{1F7D53EE-7243-4DE3-8684-F5005B59B6E9}">
+<ds:datastoreItem xmlns:ds="http://schemas.openxmlformats.org/officeDocument/2006/customXml" ds:itemID="{AC8C4294-BDCF-48D3-9BDC-D448F577C979}">
   <ds:schemaRefs>
     <ds:schemaRef ds:uri="http://schemas.openxmlformats.org/officeDocument/2006/bibliography"/>
   </ds:schemaRefs>

</xml_diff>